<commit_message>
promjena teksta, dodan uvodni tekst
</commit_message>
<xml_diff>
--- a/assets/tekst.docx
+++ b/assets/tekst.docx
@@ -9,29 +9,43 @@
     </w:p>
     <w:p>
       <w:r>
-        <w:t xml:space="preserve">Želite li okusiti pravu </w:t>
+        <w:t xml:space="preserve">Volite </w:t>
       </w:r>
       <w:proofErr w:type="spellStart"/>
       <w:r>
-        <w:t>off-road</w:t>
+        <w:t>offroad</w:t>
       </w:r>
       <w:proofErr w:type="spellEnd"/>
       <w:r>
-        <w:t xml:space="preserve"> vožnju </w:t>
+        <w:t xml:space="preserve"> automobile? </w:t>
+      </w:r>
+      <w:r>
+        <w:t xml:space="preserve">Želite li </w:t>
+      </w:r>
+      <w:r>
+        <w:t xml:space="preserve">probati voziti jedan takav ili samo obiteljski istražiti ljepote </w:t>
       </w:r>
       <w:proofErr w:type="spellStart"/>
       <w:r>
+        <w:t>Ližnjana</w:t>
+      </w:r>
+      <w:proofErr w:type="spellEnd"/>
+      <w:r>
+        <w:t xml:space="preserve"> i njegove okolice? </w:t>
+      </w:r>
+      <w:proofErr w:type="spellStart"/>
+      <w:r>
         <w:t>Buggy</w:t>
       </w:r>
       <w:proofErr w:type="spellEnd"/>
       <w:r>
-        <w:t xml:space="preserve"> vozilom? Na pravom ste mjestu</w:t>
-      </w:r>
-      <w:r>
-        <w:rPr>
-          <w:lang w:val="en-US"/>
-        </w:rPr>
-        <w:t xml:space="preserve">! </w:t>
+        <w:t xml:space="preserve"> World pravi je izbor za Vas! </w:t>
+      </w:r>
+      <w:r>
+        <w:t xml:space="preserve"> </w:t>
+      </w:r>
+      <w:r>
+        <w:t xml:space="preserve">Nudimo potpuno nova  </w:t>
       </w:r>
       <w:proofErr w:type="spellStart"/>
       <w:r>
@@ -39,7 +53,27 @@
       </w:r>
       <w:proofErr w:type="spellEnd"/>
       <w:r>
-        <w:t xml:space="preserve"> je specijalizirano vozilo za teško dostupne terene na koje rijetko koje vozilo može doći. Dovest će Vas do netaknutih dijelova </w:t>
+        <w:t xml:space="preserve"> vozila kapaciteta za 2 ili 4 osobe</w:t>
+      </w:r>
+      <w:r>
+        <w:t xml:space="preserve">. </w:t>
+      </w:r>
+      <w:r>
+        <w:t xml:space="preserve">Vozila su namijenjena </w:t>
+      </w:r>
+      <w:r>
+        <w:t xml:space="preserve">svim uzrastima a za upravljanje je potrebno imati vozačku dozvolu  B kategorije. </w:t>
+      </w:r>
+    </w:p>
+    <w:p>
+      <w:r>
+        <w:t>Uz pomno odabrane putove i rute te našeg vodi</w:t>
+      </w:r>
+      <w:r>
+        <w:t>č</w:t>
+      </w:r>
+      <w:r>
+        <w:t xml:space="preserve">a, uživajte u prirodnim ljepotama </w:t>
       </w:r>
       <w:proofErr w:type="spellStart"/>
       <w:r>
@@ -47,49 +81,7 @@
       </w:r>
       <w:proofErr w:type="spellEnd"/>
       <w:r>
-        <w:t>, Medulina (</w:t>
-      </w:r>
-      <w:proofErr w:type="spellStart"/>
-      <w:r>
-        <w:t>Marlera</w:t>
-      </w:r>
-      <w:proofErr w:type="spellEnd"/>
-      <w:r>
-        <w:t xml:space="preserve">) i rta Kamenjak gdje možete uživati u prekrasnoj prirodi bez obzira jeste li početnik ili već iskusni vozač, vožnju </w:t>
-      </w:r>
-      <w:proofErr w:type="spellStart"/>
-      <w:r>
-        <w:t>buggy-jem</w:t>
-      </w:r>
-      <w:proofErr w:type="spellEnd"/>
-      <w:r>
-        <w:t xml:space="preserve"> uspješno ćete savladati. </w:t>
-      </w:r>
-    </w:p>
-    <w:p>
-      <w:r>
-        <w:t xml:space="preserve">Nudimo nova moderna </w:t>
-      </w:r>
-      <w:proofErr w:type="spellStart"/>
-      <w:r>
-        <w:t>Buggy</w:t>
-      </w:r>
-      <w:proofErr w:type="spellEnd"/>
-      <w:r>
-        <w:t xml:space="preserve"> vozila za 2 ili 4 osobe. Vozila su namijenjena entuzijastima zbog snage i stabilnosti isto kao i početnicima zbog lakoće upravljanja, za upravljanje je potrebo imati vozačku dozvolu B kategorije. </w:t>
-      </w:r>
-    </w:p>
-    <w:p>
-      <w:r>
-        <w:t xml:space="preserve">Uz pomno odabrane putove i rute te našeg vodica, uživajte u prirodnim ljepotama </w:t>
-      </w:r>
-      <w:proofErr w:type="spellStart"/>
-      <w:r>
-        <w:t>Ližnjana</w:t>
-      </w:r>
-      <w:proofErr w:type="spellEnd"/>
-      <w:r>
-        <w:t xml:space="preserve"> i njegove okolice.</w:t>
+        <w:t xml:space="preserve">, Medulina i rta Kamenjak. </w:t>
       </w:r>
     </w:p>
     <w:p>
@@ -200,36 +192,18 @@
     <w:p/>
     <w:p>
       <w:r>
+        <w:t>Ruta 3 – obilazak plaža</w:t>
+      </w:r>
+    </w:p>
+    <w:p>
+      <w:r>
+        <w:t>Trajanje 60 minuta</w:t>
+      </w:r>
+    </w:p>
+    <w:p>
+      <w:r>
         <w:lastRenderedPageBreak/>
-        <w:t xml:space="preserve">Ruta </w:t>
-      </w:r>
-      <w:r>
-        <w:t>3</w:t>
-      </w:r>
-      <w:r>
-        <w:t xml:space="preserve"> – obilazak plaža</w:t>
-      </w:r>
-    </w:p>
-    <w:p>
-      <w:r>
-        <w:t xml:space="preserve">Trajanje </w:t>
-      </w:r>
-      <w:r>
-        <w:t xml:space="preserve">60 </w:t>
-      </w:r>
-      <w:r>
-        <w:t>minuta</w:t>
-      </w:r>
-    </w:p>
-    <w:p>
-      <w:r>
-        <w:t xml:space="preserve">Cijena </w:t>
-      </w:r>
-      <w:r>
-        <w:t>150</w:t>
-      </w:r>
-      <w:r>
-        <w:t xml:space="preserve"> </w:t>
+        <w:t xml:space="preserve">Cijena 150 </w:t>
       </w:r>
       <w:r>
         <w:t>€</w:t>
@@ -300,13 +274,7 @@
     <w:p/>
     <w:p>
       <w:r>
-        <w:t xml:space="preserve">U cijenu </w:t>
-      </w:r>
-      <w:r>
-        <w:t>samostalne vožnje</w:t>
-      </w:r>
-      <w:r>
-        <w:t xml:space="preserve"> je uključeno:</w:t>
+        <w:t>U cijenu samostalne vožnje je uključeno:</w:t>
       </w:r>
     </w:p>
     <w:p>
@@ -369,13 +337,7 @@
     </w:p>
     <w:p>
       <w:r>
-        <w:t xml:space="preserve">Zabranjuje se </w:t>
-      </w:r>
-      <w:r>
-        <w:t>kršenje prometnih propisa</w:t>
-      </w:r>
-      <w:r>
-        <w:t xml:space="preserve"> </w:t>
+        <w:t xml:space="preserve">Zabranjuje se kršenje prometnih propisa </w:t>
       </w:r>
     </w:p>
     <w:p/>
@@ -790,11 +752,11 @@
     <w:name w:val="Normal"/>
     <w:qFormat/>
   </w:style>
-  <w:style w:type="paragraph" w:styleId="Naslov1">
+  <w:style w:type="paragraph" w:styleId="Heading1">
     <w:name w:val="heading 1"/>
     <w:basedOn w:val="Normal"/>
     <w:next w:val="Normal"/>
-    <w:link w:val="Naslov1Char"/>
+    <w:link w:val="Heading1Char"/>
     <w:uiPriority w:val="9"/>
     <w:qFormat/>
     <w:rsid w:val="00CA3254"/>
@@ -811,11 +773,11 @@
       <w:szCs w:val="40"/>
     </w:rPr>
   </w:style>
-  <w:style w:type="paragraph" w:styleId="Naslov2">
+  <w:style w:type="paragraph" w:styleId="Heading2">
     <w:name w:val="heading 2"/>
     <w:basedOn w:val="Normal"/>
     <w:next w:val="Normal"/>
-    <w:link w:val="Naslov2Char"/>
+    <w:link w:val="Heading2Char"/>
     <w:uiPriority w:val="9"/>
     <w:semiHidden/>
     <w:unhideWhenUsed/>
@@ -834,11 +796,11 @@
       <w:szCs w:val="32"/>
     </w:rPr>
   </w:style>
-  <w:style w:type="paragraph" w:styleId="Naslov3">
+  <w:style w:type="paragraph" w:styleId="Heading3">
     <w:name w:val="heading 3"/>
     <w:basedOn w:val="Normal"/>
     <w:next w:val="Normal"/>
-    <w:link w:val="Naslov3Char"/>
+    <w:link w:val="Heading3Char"/>
     <w:uiPriority w:val="9"/>
     <w:semiHidden/>
     <w:unhideWhenUsed/>
@@ -857,11 +819,11 @@
       <w:szCs w:val="28"/>
     </w:rPr>
   </w:style>
-  <w:style w:type="paragraph" w:styleId="Naslov4">
+  <w:style w:type="paragraph" w:styleId="Heading4">
     <w:name w:val="heading 4"/>
     <w:basedOn w:val="Normal"/>
     <w:next w:val="Normal"/>
-    <w:link w:val="Naslov4Char"/>
+    <w:link w:val="Heading4Char"/>
     <w:uiPriority w:val="9"/>
     <w:semiHidden/>
     <w:unhideWhenUsed/>
@@ -880,11 +842,11 @@
       <w:color w:val="0F4761" w:themeColor="accent1" w:themeShade="BF"/>
     </w:rPr>
   </w:style>
-  <w:style w:type="paragraph" w:styleId="Naslov5">
+  <w:style w:type="paragraph" w:styleId="Heading5">
     <w:name w:val="heading 5"/>
     <w:basedOn w:val="Normal"/>
     <w:next w:val="Normal"/>
-    <w:link w:val="Naslov5Char"/>
+    <w:link w:val="Heading5Char"/>
     <w:uiPriority w:val="9"/>
     <w:semiHidden/>
     <w:unhideWhenUsed/>
@@ -901,11 +863,11 @@
       <w:color w:val="0F4761" w:themeColor="accent1" w:themeShade="BF"/>
     </w:rPr>
   </w:style>
-  <w:style w:type="paragraph" w:styleId="Naslov6">
+  <w:style w:type="paragraph" w:styleId="Heading6">
     <w:name w:val="heading 6"/>
     <w:basedOn w:val="Normal"/>
     <w:next w:val="Normal"/>
-    <w:link w:val="Naslov6Char"/>
+    <w:link w:val="Heading6Char"/>
     <w:uiPriority w:val="9"/>
     <w:semiHidden/>
     <w:unhideWhenUsed/>
@@ -924,11 +886,11 @@
       <w:color w:val="595959" w:themeColor="text1" w:themeTint="A6"/>
     </w:rPr>
   </w:style>
-  <w:style w:type="paragraph" w:styleId="Naslov7">
+  <w:style w:type="paragraph" w:styleId="Heading7">
     <w:name w:val="heading 7"/>
     <w:basedOn w:val="Normal"/>
     <w:next w:val="Normal"/>
-    <w:link w:val="Naslov7Char"/>
+    <w:link w:val="Heading7Char"/>
     <w:uiPriority w:val="9"/>
     <w:semiHidden/>
     <w:unhideWhenUsed/>
@@ -945,11 +907,11 @@
       <w:color w:val="595959" w:themeColor="text1" w:themeTint="A6"/>
     </w:rPr>
   </w:style>
-  <w:style w:type="paragraph" w:styleId="Naslov8">
+  <w:style w:type="paragraph" w:styleId="Heading8">
     <w:name w:val="heading 8"/>
     <w:basedOn w:val="Normal"/>
     <w:next w:val="Normal"/>
-    <w:link w:val="Naslov8Char"/>
+    <w:link w:val="Heading8Char"/>
     <w:uiPriority w:val="9"/>
     <w:semiHidden/>
     <w:unhideWhenUsed/>
@@ -968,11 +930,11 @@
       <w:color w:val="272727" w:themeColor="text1" w:themeTint="D8"/>
     </w:rPr>
   </w:style>
-  <w:style w:type="paragraph" w:styleId="Naslov9">
+  <w:style w:type="paragraph" w:styleId="Heading9">
     <w:name w:val="heading 9"/>
     <w:basedOn w:val="Normal"/>
     <w:next w:val="Normal"/>
-    <w:link w:val="Naslov9Char"/>
+    <w:link w:val="Heading9Char"/>
     <w:uiPriority w:val="9"/>
     <w:semiHidden/>
     <w:unhideWhenUsed/>
@@ -989,12 +951,13 @@
       <w:color w:val="272727" w:themeColor="text1" w:themeTint="D8"/>
     </w:rPr>
   </w:style>
-  <w:style w:type="character" w:default="1" w:styleId="Zadanifontodlomka">
+  <w:style w:type="character" w:default="1" w:styleId="DefaultParagraphFont">
     <w:name w:val="Default Paragraph Font"/>
     <w:uiPriority w:val="1"/>
+    <w:semiHidden/>
     <w:unhideWhenUsed/>
   </w:style>
-  <w:style w:type="table" w:default="1" w:styleId="Obinatablica">
+  <w:style w:type="table" w:default="1" w:styleId="TableNormal">
     <w:name w:val="Normal Table"/>
     <w:uiPriority w:val="99"/>
     <w:semiHidden/>
@@ -1009,16 +972,16 @@
       </w:tblCellMar>
     </w:tblPr>
   </w:style>
-  <w:style w:type="numbering" w:default="1" w:styleId="Bezpopisa">
+  <w:style w:type="numbering" w:default="1" w:styleId="NoList">
     <w:name w:val="No List"/>
     <w:uiPriority w:val="99"/>
     <w:semiHidden/>
     <w:unhideWhenUsed/>
   </w:style>
-  <w:style w:type="character" w:customStyle="1" w:styleId="Naslov1Char">
-    <w:name w:val="Naslov 1 Char"/>
-    <w:basedOn w:val="Zadanifontodlomka"/>
-    <w:link w:val="Naslov1"/>
+  <w:style w:type="character" w:customStyle="1" w:styleId="Heading1Char">
+    <w:name w:val="Heading 1 Char"/>
+    <w:basedOn w:val="DefaultParagraphFont"/>
+    <w:link w:val="Heading1"/>
     <w:uiPriority w:val="9"/>
     <w:rsid w:val="00CA3254"/>
     <w:rPr>
@@ -1028,10 +991,10 @@
       <w:szCs w:val="40"/>
     </w:rPr>
   </w:style>
-  <w:style w:type="character" w:customStyle="1" w:styleId="Naslov2Char">
-    <w:name w:val="Naslov 2 Char"/>
-    <w:basedOn w:val="Zadanifontodlomka"/>
-    <w:link w:val="Naslov2"/>
+  <w:style w:type="character" w:customStyle="1" w:styleId="Heading2Char">
+    <w:name w:val="Heading 2 Char"/>
+    <w:basedOn w:val="DefaultParagraphFont"/>
+    <w:link w:val="Heading2"/>
     <w:uiPriority w:val="9"/>
     <w:semiHidden/>
     <w:rsid w:val="00CA3254"/>
@@ -1042,10 +1005,10 @@
       <w:szCs w:val="32"/>
     </w:rPr>
   </w:style>
-  <w:style w:type="character" w:customStyle="1" w:styleId="Naslov3Char">
-    <w:name w:val="Naslov 3 Char"/>
-    <w:basedOn w:val="Zadanifontodlomka"/>
-    <w:link w:val="Naslov3"/>
+  <w:style w:type="character" w:customStyle="1" w:styleId="Heading3Char">
+    <w:name w:val="Heading 3 Char"/>
+    <w:basedOn w:val="DefaultParagraphFont"/>
+    <w:link w:val="Heading3"/>
     <w:uiPriority w:val="9"/>
     <w:semiHidden/>
     <w:rsid w:val="00CA3254"/>
@@ -1056,10 +1019,10 @@
       <w:szCs w:val="28"/>
     </w:rPr>
   </w:style>
-  <w:style w:type="character" w:customStyle="1" w:styleId="Naslov4Char">
-    <w:name w:val="Naslov 4 Char"/>
-    <w:basedOn w:val="Zadanifontodlomka"/>
-    <w:link w:val="Naslov4"/>
+  <w:style w:type="character" w:customStyle="1" w:styleId="Heading4Char">
+    <w:name w:val="Heading 4 Char"/>
+    <w:basedOn w:val="DefaultParagraphFont"/>
+    <w:link w:val="Heading4"/>
     <w:uiPriority w:val="9"/>
     <w:semiHidden/>
     <w:rsid w:val="00CA3254"/>
@@ -1070,10 +1033,10 @@
       <w:color w:val="0F4761" w:themeColor="accent1" w:themeShade="BF"/>
     </w:rPr>
   </w:style>
-  <w:style w:type="character" w:customStyle="1" w:styleId="Naslov5Char">
-    <w:name w:val="Naslov 5 Char"/>
-    <w:basedOn w:val="Zadanifontodlomka"/>
-    <w:link w:val="Naslov5"/>
+  <w:style w:type="character" w:customStyle="1" w:styleId="Heading5Char">
+    <w:name w:val="Heading 5 Char"/>
+    <w:basedOn w:val="DefaultParagraphFont"/>
+    <w:link w:val="Heading5"/>
     <w:uiPriority w:val="9"/>
     <w:semiHidden/>
     <w:rsid w:val="00CA3254"/>
@@ -1082,10 +1045,10 @@
       <w:color w:val="0F4761" w:themeColor="accent1" w:themeShade="BF"/>
     </w:rPr>
   </w:style>
-  <w:style w:type="character" w:customStyle="1" w:styleId="Naslov6Char">
-    <w:name w:val="Naslov 6 Char"/>
-    <w:basedOn w:val="Zadanifontodlomka"/>
-    <w:link w:val="Naslov6"/>
+  <w:style w:type="character" w:customStyle="1" w:styleId="Heading6Char">
+    <w:name w:val="Heading 6 Char"/>
+    <w:basedOn w:val="DefaultParagraphFont"/>
+    <w:link w:val="Heading6"/>
     <w:uiPriority w:val="9"/>
     <w:semiHidden/>
     <w:rsid w:val="00CA3254"/>
@@ -1096,10 +1059,10 @@
       <w:color w:val="595959" w:themeColor="text1" w:themeTint="A6"/>
     </w:rPr>
   </w:style>
-  <w:style w:type="character" w:customStyle="1" w:styleId="Naslov7Char">
-    <w:name w:val="Naslov 7 Char"/>
-    <w:basedOn w:val="Zadanifontodlomka"/>
-    <w:link w:val="Naslov7"/>
+  <w:style w:type="character" w:customStyle="1" w:styleId="Heading7Char">
+    <w:name w:val="Heading 7 Char"/>
+    <w:basedOn w:val="DefaultParagraphFont"/>
+    <w:link w:val="Heading7"/>
     <w:uiPriority w:val="9"/>
     <w:semiHidden/>
     <w:rsid w:val="00CA3254"/>
@@ -1108,10 +1071,10 @@
       <w:color w:val="595959" w:themeColor="text1" w:themeTint="A6"/>
     </w:rPr>
   </w:style>
-  <w:style w:type="character" w:customStyle="1" w:styleId="Naslov8Char">
-    <w:name w:val="Naslov 8 Char"/>
-    <w:basedOn w:val="Zadanifontodlomka"/>
-    <w:link w:val="Naslov8"/>
+  <w:style w:type="character" w:customStyle="1" w:styleId="Heading8Char">
+    <w:name w:val="Heading 8 Char"/>
+    <w:basedOn w:val="DefaultParagraphFont"/>
+    <w:link w:val="Heading8"/>
     <w:uiPriority w:val="9"/>
     <w:semiHidden/>
     <w:rsid w:val="00CA3254"/>
@@ -1122,10 +1085,10 @@
       <w:color w:val="272727" w:themeColor="text1" w:themeTint="D8"/>
     </w:rPr>
   </w:style>
-  <w:style w:type="character" w:customStyle="1" w:styleId="Naslov9Char">
-    <w:name w:val="Naslov 9 Char"/>
-    <w:basedOn w:val="Zadanifontodlomka"/>
-    <w:link w:val="Naslov9"/>
+  <w:style w:type="character" w:customStyle="1" w:styleId="Heading9Char">
+    <w:name w:val="Heading 9 Char"/>
+    <w:basedOn w:val="DefaultParagraphFont"/>
+    <w:link w:val="Heading9"/>
     <w:uiPriority w:val="9"/>
     <w:semiHidden/>
     <w:rsid w:val="00CA3254"/>
@@ -1134,11 +1097,11 @@
       <w:color w:val="272727" w:themeColor="text1" w:themeTint="D8"/>
     </w:rPr>
   </w:style>
-  <w:style w:type="paragraph" w:styleId="Naslov">
+  <w:style w:type="paragraph" w:styleId="Title">
     <w:name w:val="Title"/>
     <w:basedOn w:val="Normal"/>
     <w:next w:val="Normal"/>
-    <w:link w:val="NaslovChar"/>
+    <w:link w:val="TitleChar"/>
     <w:uiPriority w:val="10"/>
     <w:qFormat/>
     <w:rsid w:val="00CA3254"/>
@@ -1154,10 +1117,10 @@
       <w:szCs w:val="56"/>
     </w:rPr>
   </w:style>
-  <w:style w:type="character" w:customStyle="1" w:styleId="NaslovChar">
-    <w:name w:val="Naslov Char"/>
-    <w:basedOn w:val="Zadanifontodlomka"/>
-    <w:link w:val="Naslov"/>
+  <w:style w:type="character" w:customStyle="1" w:styleId="TitleChar">
+    <w:name w:val="Title Char"/>
+    <w:basedOn w:val="DefaultParagraphFont"/>
+    <w:link w:val="Title"/>
     <w:uiPriority w:val="10"/>
     <w:rsid w:val="00CA3254"/>
     <w:rPr>
@@ -1168,11 +1131,11 @@
       <w:szCs w:val="56"/>
     </w:rPr>
   </w:style>
-  <w:style w:type="paragraph" w:styleId="Podnaslov">
+  <w:style w:type="paragraph" w:styleId="Subtitle">
     <w:name w:val="Subtitle"/>
     <w:basedOn w:val="Normal"/>
     <w:next w:val="Normal"/>
-    <w:link w:val="PodnaslovChar"/>
+    <w:link w:val="SubtitleChar"/>
     <w:uiPriority w:val="11"/>
     <w:qFormat/>
     <w:rsid w:val="00CA3254"/>
@@ -1189,10 +1152,10 @@
       <w:szCs w:val="28"/>
     </w:rPr>
   </w:style>
-  <w:style w:type="character" w:customStyle="1" w:styleId="PodnaslovChar">
-    <w:name w:val="Podnaslov Char"/>
-    <w:basedOn w:val="Zadanifontodlomka"/>
-    <w:link w:val="Podnaslov"/>
+  <w:style w:type="character" w:customStyle="1" w:styleId="SubtitleChar">
+    <w:name w:val="Subtitle Char"/>
+    <w:basedOn w:val="DefaultParagraphFont"/>
+    <w:link w:val="Subtitle"/>
     <w:uiPriority w:val="11"/>
     <w:rsid w:val="00CA3254"/>
     <w:rPr>
@@ -1203,11 +1166,11 @@
       <w:szCs w:val="28"/>
     </w:rPr>
   </w:style>
-  <w:style w:type="paragraph" w:styleId="Citat">
+  <w:style w:type="paragraph" w:styleId="Quote">
     <w:name w:val="Quote"/>
     <w:basedOn w:val="Normal"/>
     <w:next w:val="Normal"/>
-    <w:link w:val="CitatChar"/>
+    <w:link w:val="QuoteChar"/>
     <w:uiPriority w:val="29"/>
     <w:qFormat/>
     <w:rsid w:val="00CA3254"/>
@@ -1221,10 +1184,10 @@
       <w:color w:val="404040" w:themeColor="text1" w:themeTint="BF"/>
     </w:rPr>
   </w:style>
-  <w:style w:type="character" w:customStyle="1" w:styleId="CitatChar">
-    <w:name w:val="Citat Char"/>
-    <w:basedOn w:val="Zadanifontodlomka"/>
-    <w:link w:val="Citat"/>
+  <w:style w:type="character" w:customStyle="1" w:styleId="QuoteChar">
+    <w:name w:val="Quote Char"/>
+    <w:basedOn w:val="DefaultParagraphFont"/>
+    <w:link w:val="Quote"/>
     <w:uiPriority w:val="29"/>
     <w:rsid w:val="00CA3254"/>
     <w:rPr>
@@ -1233,7 +1196,7 @@
       <w:color w:val="404040" w:themeColor="text1" w:themeTint="BF"/>
     </w:rPr>
   </w:style>
-  <w:style w:type="paragraph" w:styleId="Odlomakpopisa">
+  <w:style w:type="paragraph" w:styleId="ListParagraph">
     <w:name w:val="List Paragraph"/>
     <w:basedOn w:val="Normal"/>
     <w:uiPriority w:val="34"/>
@@ -1244,9 +1207,9 @@
       <w:contextualSpacing/>
     </w:pPr>
   </w:style>
-  <w:style w:type="character" w:styleId="Jakoisticanje">
+  <w:style w:type="character" w:styleId="IntenseEmphasis">
     <w:name w:val="Intense Emphasis"/>
-    <w:basedOn w:val="Zadanifontodlomka"/>
+    <w:basedOn w:val="DefaultParagraphFont"/>
     <w:uiPriority w:val="21"/>
     <w:qFormat/>
     <w:rsid w:val="00CA3254"/>
@@ -1256,11 +1219,11 @@
       <w:color w:val="0F4761" w:themeColor="accent1" w:themeShade="BF"/>
     </w:rPr>
   </w:style>
-  <w:style w:type="paragraph" w:styleId="Naglaencitat">
+  <w:style w:type="paragraph" w:styleId="IntenseQuote">
     <w:name w:val="Intense Quote"/>
     <w:basedOn w:val="Normal"/>
     <w:next w:val="Normal"/>
-    <w:link w:val="NaglaencitatChar"/>
+    <w:link w:val="IntenseQuoteChar"/>
     <w:uiPriority w:val="30"/>
     <w:qFormat/>
     <w:rsid w:val="00CA3254"/>
@@ -1279,10 +1242,10 @@
       <w:color w:val="0F4761" w:themeColor="accent1" w:themeShade="BF"/>
     </w:rPr>
   </w:style>
-  <w:style w:type="character" w:customStyle="1" w:styleId="NaglaencitatChar">
-    <w:name w:val="Naglašen citat Char"/>
-    <w:basedOn w:val="Zadanifontodlomka"/>
-    <w:link w:val="Naglaencitat"/>
+  <w:style w:type="character" w:customStyle="1" w:styleId="IntenseQuoteChar">
+    <w:name w:val="Intense Quote Char"/>
+    <w:basedOn w:val="DefaultParagraphFont"/>
+    <w:link w:val="IntenseQuote"/>
     <w:uiPriority w:val="30"/>
     <w:rsid w:val="00CA3254"/>
     <w:rPr>
@@ -1291,9 +1254,9 @@
       <w:color w:val="0F4761" w:themeColor="accent1" w:themeShade="BF"/>
     </w:rPr>
   </w:style>
-  <w:style w:type="character" w:styleId="Istaknutareferenca">
+  <w:style w:type="character" w:styleId="IntenseReference">
     <w:name w:val="Intense Reference"/>
-    <w:basedOn w:val="Zadanifontodlomka"/>
+    <w:basedOn w:val="DefaultParagraphFont"/>
     <w:uiPriority w:val="32"/>
     <w:qFormat/>
     <w:rsid w:val="00CA3254"/>

</xml_diff>